<commit_message>
Indicaciones de los elementos
</commit_message>
<xml_diff>
--- a/Cuento el oso y la lagartija.docx
+++ b/Cuento el oso y la lagartija.docx
@@ -32,59 +32,268 @@
         <w:rPr>
           <w:lang w:val="es-CO"/>
         </w:rPr>
-        <w:t>Había una vez un oso llamado Toby el cual tenía un amigo que era una pequeña lagartija y su nombre era boli el cual era muy delgado y poseía un color verde que cuando el sol le daba en la piel apuntaba un color verde reluciente, el oso estaba un día en su casa cuando su amigo de repente golpea un poco asustado ya que un búho muy grande llamada flops lo amenizo de quitarle el lugar donde él vivía, el cual era un hueco en la mitad del árbol más viejo del bosque.</w:t>
-      </w:r>
-    </w:p>
-    <w:p>
-      <w:pPr>
-        <w:rPr>
-          <w:lang w:val="es-CO"/>
-        </w:rPr>
-      </w:pPr>
-      <w:r>
-        <w:rPr>
-          <w:lang w:val="es-CO"/>
-        </w:rPr>
-        <w:t>El oso abre la puerta de su casa y entra la lagartija muy asustada y le comenta lo sucedido y le dice Gracias por haberme abierto Toby si no me hubieras ayudado no sé qué hubiera hecho pero ya que si me abriste me puedes ayudar amigo, Toby piensa la forma de ayudar a su amigo boli mientras el oso piensa, boli empieza a comer unas hojas desesperado de la preocupación, rápidamente el oso piensa que puede esperar que el oso vuelva donde la lagartija para darle una broma y se avergüence y no vuelva, la lagartija accede a esta idea.</w:t>
-      </w:r>
-    </w:p>
-    <w:p>
-      <w:pPr>
-        <w:rPr>
-          <w:lang w:val="es-CO"/>
-        </w:rPr>
-      </w:pPr>
-      <w:r>
-        <w:rPr>
-          <w:lang w:val="es-CO"/>
-        </w:rPr>
-        <w:t>Al día siguiente el búho llega a la puerta de la casa de la lagartija y el oso lo sorprende desde la cima del árbol con un balde muy grande es decir adentro del balde cabían 30 vasos de agua y este se lo arroja al búho, este se asusta y dice que traerá un archivo en el cual justifica con diferentes valores y palabras, el por qué se merecía esa casa más que boli.</w:t>
-      </w:r>
-    </w:p>
-    <w:p>
-      <w:pPr>
-        <w:rPr>
-          <w:lang w:val="es-CO"/>
-        </w:rPr>
-      </w:pPr>
-      <w:r>
-        <w:rPr>
-          <w:lang w:val="es-CO"/>
-        </w:rPr>
-        <w:t>El búho llega a su casa y realiza el archivo el cual contiene las 10 razones de por qué se merecía esa casa y se lo deja debajo de puerta al oso y le pega una nota en la puerta del oso donde dice que la ubicación del archivo es que estaba debajo de su puerta y a la lagartija también le llego el archivo, pero se lo entregó personalmente.</w:t>
-      </w:r>
-    </w:p>
-    <w:p>
-      <w:pPr>
-        <w:rPr>
-          <w:lang w:val="es-CO"/>
-        </w:rPr>
-      </w:pPr>
-      <w:r>
-        <w:rPr>
-          <w:lang w:val="es-CO"/>
-        </w:rPr>
-        <w:t>El oso habla con su amigo boli y llegan a la conclusión de hacer algo que por fin haga alejar al búho y era reservar muchos hielos en sus neveras y esta vez echarle el agua con muchos hielos para que le diera frío y sus alas se congelaran de la temperatura y no pueda volar por un tiempo y fue así como el oso una vez más lo espero encima del árbol y su única función debía ser echarle el balde al búho de nuevo y es así como el búho llega al atardecer y el oso rápidamente reacción y le echa el balde de agua fría y es así como las alas del búho se congelan y este sale corriendo gritando del dolor por el frío que le quemaba su cuerpo, el oso abraza a su amigo la lagartija y este le da las gracias por lo que hizo y del búho no se volvió q saber nada en el bosque, se dice que viajo muy lejos hasta llegar a una ciudad.</w:t>
+        <w:t xml:space="preserve">Había una vez un oso llamado </w:t>
+      </w:r>
+      <w:proofErr w:type="spellStart"/>
+      <w:r>
+        <w:rPr>
+          <w:lang w:val="es-CO"/>
+        </w:rPr>
+        <w:t>Toby</w:t>
+      </w:r>
+      <w:proofErr w:type="spellEnd"/>
+      <w:r>
+        <w:rPr>
+          <w:lang w:val="es-CO"/>
+        </w:rPr>
+        <w:t xml:space="preserve"> el cual tenía un amigo que era una pequeña lagartija y su nombre era boli el cual era muy delgado y poseía un </w:t>
+      </w:r>
+      <w:r>
+        <w:rPr>
+          <w:highlight w:val="red"/>
+          <w:lang w:val="es-CO"/>
+        </w:rPr>
+        <w:t>color verde que cuando el sol le daba en la piel apuntaba un color verde reluciente</w:t>
+      </w:r>
+      <w:r>
+        <w:rPr>
+          <w:lang w:val="es-CO"/>
+        </w:rPr>
+        <w:t xml:space="preserve">, el oso estaba un día en su casa cuando su amigo de repente golpea un poco asustado ya que un búho muy grande llamada </w:t>
+      </w:r>
+      <w:proofErr w:type="spellStart"/>
+      <w:r>
+        <w:rPr>
+          <w:lang w:val="es-CO"/>
+        </w:rPr>
+        <w:t>flops</w:t>
+      </w:r>
+      <w:proofErr w:type="spellEnd"/>
+      <w:r>
+        <w:rPr>
+          <w:lang w:val="es-CO"/>
+        </w:rPr>
+        <w:t xml:space="preserve"> lo amenizo de quitarle el lugar donde él vivía, el cual era un hueco en la mitad del árbol más viejo del bosque.</w:t>
+      </w:r>
+    </w:p>
+    <w:p>
+      <w:pPr>
+        <w:rPr>
+          <w:lang w:val="es-CO"/>
+        </w:rPr>
+      </w:pPr>
+      <w:r>
+        <w:rPr>
+          <w:lang w:val="es-CO"/>
+        </w:rPr>
+        <w:t xml:space="preserve">El oso abre la puerta de su casa y entra la lagartija muy asustada y le comenta lo sucedido y le dice </w:t>
+      </w:r>
+      <w:r>
+        <w:rPr>
+          <w:highlight w:val="green"/>
+          <w:lang w:val="es-CO"/>
+        </w:rPr>
+        <w:t xml:space="preserve">Gracias por haberme abierto </w:t>
+      </w:r>
+      <w:proofErr w:type="spellStart"/>
+      <w:r>
+        <w:rPr>
+          <w:highlight w:val="green"/>
+          <w:lang w:val="es-CO"/>
+        </w:rPr>
+        <w:t>Toby</w:t>
+      </w:r>
+      <w:proofErr w:type="spellEnd"/>
+      <w:r>
+        <w:rPr>
+          <w:highlight w:val="green"/>
+          <w:lang w:val="es-CO"/>
+        </w:rPr>
+        <w:t xml:space="preserve"> si no me hubieras ayudado no sé qué hubiera hecho pero ya que si me abriste me puedes ayudar amigo,</w:t>
+      </w:r>
+      <w:r>
+        <w:rPr>
+          <w:lang w:val="es-CO"/>
+        </w:rPr>
+        <w:t xml:space="preserve"> </w:t>
+      </w:r>
+      <w:proofErr w:type="spellStart"/>
+      <w:r>
+        <w:rPr>
+          <w:lang w:val="es-CO"/>
+        </w:rPr>
+        <w:t>Toby</w:t>
+      </w:r>
+      <w:proofErr w:type="spellEnd"/>
+      <w:r>
+        <w:rPr>
+          <w:lang w:val="es-CO"/>
+        </w:rPr>
+        <w:t xml:space="preserve"> piensa la forma de ayudar a su amigo boli </w:t>
+      </w:r>
+      <w:r>
+        <w:rPr>
+          <w:highlight w:val="yellow"/>
+          <w:lang w:val="es-CO"/>
+        </w:rPr>
+        <w:t>mientras el oso piensa, boli empieza a comer unas hojas desesperado de la preocupación,</w:t>
+      </w:r>
+      <w:r>
+        <w:rPr>
+          <w:lang w:val="es-CO"/>
+        </w:rPr>
+        <w:t xml:space="preserve"> rápidamente el oso piensa que puede esperar que el oso vuelva donde la lagartija para darle una broma y se avergüence y no vuelva, la lagartija accede a esta idea.</w:t>
+      </w:r>
+    </w:p>
+    <w:p>
+      <w:pPr>
+        <w:rPr>
+          <w:lang w:val="es-CO"/>
+        </w:rPr>
+      </w:pPr>
+      <w:r>
+        <w:rPr>
+          <w:lang w:val="es-CO"/>
+        </w:rPr>
+        <w:t xml:space="preserve">Al día siguiente el búho llega a la puerta de la casa de la lagartija y el oso lo sorprende desde la cima del </w:t>
+      </w:r>
+      <w:r>
+        <w:rPr>
+          <w:highlight w:val="darkMagenta"/>
+          <w:lang w:val="es-CO"/>
+        </w:rPr>
+        <w:t>árbol con un balde muy grande es decir adentro del balde cabían 30 vasos de agua</w:t>
+      </w:r>
+      <w:r>
+        <w:rPr>
+          <w:lang w:val="es-CO"/>
+        </w:rPr>
+        <w:t xml:space="preserve"> y este se lo arroja al búho, este se </w:t>
+      </w:r>
+      <w:r>
+        <w:rPr>
+          <w:highlight w:val="darkCyan"/>
+          <w:lang w:val="es-CO"/>
+        </w:rPr>
+        <w:t>asusta y dice que traerá un archivo</w:t>
+      </w:r>
+      <w:r>
+        <w:rPr>
+          <w:lang w:val="es-CO"/>
+        </w:rPr>
+        <w:t xml:space="preserve"> en el cual justifica </w:t>
+      </w:r>
+      <w:r>
+        <w:rPr>
+          <w:highlight w:val="blue"/>
+          <w:lang w:val="es-CO"/>
+        </w:rPr>
+        <w:t>con diferentes valores y palabras, el por qué se merecía esa casa más que boli.</w:t>
+      </w:r>
+    </w:p>
+    <w:p>
+      <w:pPr>
+        <w:rPr>
+          <w:lang w:val="es-CO"/>
+        </w:rPr>
+      </w:pPr>
+      <w:r>
+        <w:rPr>
+          <w:lang w:val="es-CO"/>
+        </w:rPr>
+        <w:t xml:space="preserve">El búho llega a su casa y realiza el archivo </w:t>
+      </w:r>
+      <w:r>
+        <w:rPr>
+          <w:highlight w:val="darkYellow"/>
+          <w:lang w:val="es-CO"/>
+        </w:rPr>
+        <w:t>el cual contiene las 10 razones de por qué se merecía esa casa</w:t>
+      </w:r>
+      <w:r>
+        <w:rPr>
+          <w:lang w:val="es-CO"/>
+        </w:rPr>
+        <w:t xml:space="preserve"> y se lo deja debajo de puerta al oso y le pega una nota en la puerta del </w:t>
+      </w:r>
+      <w:r>
+        <w:rPr>
+          <w:highlight w:val="darkRed"/>
+          <w:lang w:val="es-CO"/>
+        </w:rPr>
+        <w:t>oso donde dice que la ubicación del archivo es que estaba debajo de su puerta</w:t>
+      </w:r>
+      <w:r>
+        <w:rPr>
+          <w:lang w:val="es-CO"/>
+        </w:rPr>
+        <w:t xml:space="preserve"> </w:t>
+      </w:r>
+      <w:r>
+        <w:rPr>
+          <w:highlight w:val="darkGray"/>
+          <w:lang w:val="es-CO"/>
+        </w:rPr>
+        <w:t>y a la lagartija también le llego el archivo, pero se lo entregó personalmente.</w:t>
+      </w:r>
+    </w:p>
+    <w:p>
+      <w:pPr>
+        <w:rPr>
+          <w:lang w:val="es-CO"/>
+        </w:rPr>
+      </w:pPr>
+      <w:r>
+        <w:rPr>
+          <w:lang w:val="es-CO"/>
+        </w:rPr>
+        <w:t xml:space="preserve">El oso habla con su amigo boli y llegan a la conclusión </w:t>
+      </w:r>
+      <w:r>
+        <w:rPr>
+          <w:color w:val="000000" w:themeColor="text1"/>
+          <w:lang w:val="es-CO"/>
+        </w:rPr>
+        <w:t xml:space="preserve">de hacer algo que por fin haga alejar al búho </w:t>
+      </w:r>
+      <w:r>
+        <w:rPr>
+          <w:highlight w:val="magenta"/>
+          <w:lang w:val="es-CO"/>
+        </w:rPr>
+        <w:t>y era reservar muchos hielos en sus neveras</w:t>
+      </w:r>
+      <w:r>
+        <w:rPr>
+          <w:lang w:val="es-CO"/>
+        </w:rPr>
+        <w:t xml:space="preserve"> y esta vez echarle el agua con muchos hielos para que le diera frío y sus alas se congelaran de la temperatura y no pueda volar por un tiempo y fue así como el oso una vez más lo espero encima del árbol y </w:t>
+      </w:r>
+      <w:r>
+        <w:rPr>
+          <w:color w:val="66CCFF"/>
+          <w:lang w:val="es-CO"/>
+        </w:rPr>
+        <w:t xml:space="preserve">su única función debía ser echarle el balde al búho de nuevo </w:t>
+      </w:r>
+      <w:r>
+        <w:rPr>
+          <w:lang w:val="es-CO"/>
+        </w:rPr>
+        <w:t xml:space="preserve">y es así como el búho llega al atardecer </w:t>
+      </w:r>
+      <w:r>
+        <w:rPr>
+          <w:color w:val="2F5496" w:themeColor="accent1" w:themeShade="BF"/>
+          <w:lang w:val="es-CO"/>
+        </w:rPr>
+        <w:t>y el oso rápidamente reacción y le echa el balde de agua fría y es así como las alas del búho se congelan y este sale corriendo gritando del dolor por el frío que le quemaba su cuerpo</w:t>
+      </w:r>
+      <w:r>
+        <w:rPr>
+          <w:lang w:val="es-CO"/>
+        </w:rPr>
+        <w:t>, el oso abraza a su amigo la lagartija y este le da las gracias por lo que hizo y del búho no se volvió q saber nada en el bosque, se dice que viajo muy lejos hasta llegar a una ciudad.</w:t>
       </w:r>
     </w:p>
     <w:p>
@@ -101,28 +310,39 @@
         </w:pBdr>
         <w:rPr>
           <w:highlight w:val="yellow"/>
+          <w:lang w:val="es-CO"/>
         </w:rPr>
       </w:pPr>
       <w:bookmarkStart w:id="0" w:name="_Hlk38363394"/>
       <w:r>
         <w:rPr>
           <w:highlight w:val="yellow"/>
-        </w:rPr>
-        <w:t xml:space="preserve"># Esta entretenida la historia pero </w:t>
-      </w:r>
+          <w:lang w:val="es-CO"/>
+        </w:rPr>
+        <w:t xml:space="preserve"># Esta entretenida la </w:t>
+      </w:r>
+      <w:proofErr w:type="gramStart"/>
       <w:r>
         <w:rPr>
           <w:highlight w:val="yellow"/>
-        </w:rPr>
-        <w:t>la redacción no está tan b</w:t>
-      </w:r>
-      <w:bookmarkStart w:id="1" w:name="_GoBack"/>
-      <w:bookmarkEnd w:id="1"/>
+          <w:lang w:val="es-CO"/>
+        </w:rPr>
+        <w:t>historia</w:t>
+      </w:r>
+      <w:proofErr w:type="gramEnd"/>
       <w:r>
         <w:rPr>
           <w:highlight w:val="yellow"/>
-        </w:rPr>
-        <w:t xml:space="preserve">uena. </w:t>
+          <w:lang w:val="es-CO"/>
+        </w:rPr>
+        <w:t xml:space="preserve"> pero </w:t>
+      </w:r>
+      <w:r>
+        <w:rPr>
+          <w:highlight w:val="yellow"/>
+          <w:lang w:val="es-CO"/>
+        </w:rPr>
+        <w:t xml:space="preserve">la redacción no está tan buena. </w:t>
       </w:r>
     </w:p>
     <w:p>
@@ -132,11 +352,13 @@
         </w:pBdr>
         <w:rPr>
           <w:highlight w:val="yellow"/>
+          <w:lang w:val="es-CO"/>
         </w:rPr>
       </w:pPr>
       <w:r>
         <w:rPr>
           <w:highlight w:val="yellow"/>
+          <w:lang w:val="es-CO"/>
         </w:rPr>
         <w:t># Ojo con las tildes y ortografía del documento al igual que la presentación</w:t>
       </w:r>
@@ -146,12 +368,32 @@
         <w:pBdr>
           <w:bottom w:val="single" w:sz="12" w:space="1" w:color="auto"/>
         </w:pBdr>
+        <w:rPr>
+          <w:lang w:val="es-CO"/>
+        </w:rPr>
       </w:pPr>
       <w:r>
         <w:rPr>
           <w:highlight w:val="yellow"/>
-        </w:rPr>
-        <w:t>#   Por fa señálame los conceptos que incluiste en el texto pq solo encontré 5</w:t>
+          <w:lang w:val="es-CO"/>
+        </w:rPr>
+        <w:t xml:space="preserve">#   Por fa señálame los conceptos que incluiste en el texto </w:t>
+      </w:r>
+      <w:proofErr w:type="spellStart"/>
+      <w:r>
+        <w:rPr>
+          <w:highlight w:val="yellow"/>
+          <w:lang w:val="es-CO"/>
+        </w:rPr>
+        <w:t>pq</w:t>
+      </w:r>
+      <w:proofErr w:type="spellEnd"/>
+      <w:r>
+        <w:rPr>
+          <w:highlight w:val="yellow"/>
+          <w:lang w:val="es-CO"/>
+        </w:rPr>
+        <w:t xml:space="preserve"> solo encontré 5</w:t>
       </w:r>
     </w:p>
     <w:p>
@@ -161,10 +403,255 @@
         </w:pBdr>
         <w:rPr>
           <w:highlight w:val="yellow"/>
+          <w:lang w:val="es-CO"/>
         </w:rPr>
       </w:pPr>
     </w:p>
     <w:bookmarkEnd w:id="0"/>
+    <w:p>
+      <w:pPr>
+        <w:rPr>
+          <w:lang w:val="es-CO"/>
+        </w:rPr>
+      </w:pPr>
+    </w:p>
+    <w:p>
+      <w:pPr>
+        <w:rPr>
+          <w:lang w:val="es-CO"/>
+        </w:rPr>
+      </w:pPr>
+    </w:p>
+    <w:p>
+      <w:pPr>
+        <w:rPr>
+          <w:lang w:val="es-CO"/>
+        </w:rPr>
+      </w:pPr>
+    </w:p>
+    <w:p>
+      <w:pPr>
+        <w:rPr>
+          <w:lang w:val="es-CO"/>
+        </w:rPr>
+      </w:pPr>
+      <w:r>
+        <w:rPr>
+          <w:lang w:val="es-CO"/>
+        </w:rPr>
+        <w:lastRenderedPageBreak/>
+        <w:t>Conceptos:</w:t>
+      </w:r>
+    </w:p>
+    <w:p>
+      <w:pPr>
+        <w:rPr>
+          <w:lang w:val="es-CO"/>
+        </w:rPr>
+      </w:pPr>
+      <w:r>
+        <w:rPr>
+          <w:highlight w:val="green"/>
+          <w:lang w:val="es-CO"/>
+        </w:rPr>
+        <w:t>Condicionales</w:t>
+      </w:r>
+    </w:p>
+    <w:p>
+      <w:pPr>
+        <w:rPr>
+          <w:lang w:val="es-CO"/>
+        </w:rPr>
+      </w:pPr>
+      <w:r>
+        <w:rPr>
+          <w:highlight w:val="yellow"/>
+          <w:lang w:val="es-CO"/>
+        </w:rPr>
+        <w:t>Ciclos sencillos</w:t>
+      </w:r>
+      <w:r>
+        <w:rPr>
+          <w:lang w:val="es-CO"/>
+        </w:rPr>
+        <w:t xml:space="preserve"> </w:t>
+      </w:r>
+    </w:p>
+    <w:p>
+      <w:pPr>
+        <w:rPr>
+          <w:color w:val="2F5496" w:themeColor="accent1" w:themeShade="BF"/>
+          <w:lang w:val="es-CO"/>
+        </w:rPr>
+      </w:pPr>
+      <w:r>
+        <w:rPr>
+          <w:color w:val="2F5496" w:themeColor="accent1" w:themeShade="BF"/>
+          <w:lang w:val="es-CO"/>
+        </w:rPr>
+        <w:t xml:space="preserve">Ciclos anidados </w:t>
+      </w:r>
+    </w:p>
+    <w:p>
+      <w:pPr>
+        <w:rPr>
+          <w:lang w:val="es-CO"/>
+        </w:rPr>
+      </w:pPr>
+      <w:r>
+        <w:rPr>
+          <w:highlight w:val="red"/>
+          <w:lang w:val="es-CO"/>
+        </w:rPr>
+        <w:t>Apuntadores</w:t>
+      </w:r>
+    </w:p>
+    <w:p>
+      <w:pPr>
+        <w:rPr>
+          <w:lang w:val="es-CO"/>
+        </w:rPr>
+      </w:pPr>
+      <w:r>
+        <w:rPr>
+          <w:highlight w:val="darkRed"/>
+          <w:lang w:val="es-CO"/>
+        </w:rPr>
+        <w:t>Paso de parámetro por referencia</w:t>
+      </w:r>
+    </w:p>
+    <w:p>
+      <w:pPr>
+        <w:rPr>
+          <w:lang w:val="es-CO"/>
+        </w:rPr>
+      </w:pPr>
+      <w:r>
+        <w:rPr>
+          <w:highlight w:val="darkGray"/>
+          <w:lang w:val="es-CO"/>
+        </w:rPr>
+        <w:t>Paso de parámetro por valor</w:t>
+      </w:r>
+      <w:r>
+        <w:rPr>
+          <w:lang w:val="es-CO"/>
+        </w:rPr>
+        <w:t xml:space="preserve"> </w:t>
+      </w:r>
+    </w:p>
+    <w:p>
+      <w:pPr>
+        <w:rPr>
+          <w:lang w:val="es-CO"/>
+        </w:rPr>
+      </w:pPr>
+      <w:r>
+        <w:rPr>
+          <w:highlight w:val="magenta"/>
+          <w:lang w:val="es-CO"/>
+        </w:rPr>
+        <w:t>Reserva de memoria</w:t>
+      </w:r>
+      <w:r>
+        <w:rPr>
+          <w:lang w:val="es-CO"/>
+        </w:rPr>
+        <w:t xml:space="preserve"> </w:t>
+      </w:r>
+    </w:p>
+    <w:p>
+      <w:pPr>
+        <w:rPr>
+          <w:lang w:val="es-CO"/>
+        </w:rPr>
+      </w:pPr>
+      <w:r>
+        <w:rPr>
+          <w:highlight w:val="blue"/>
+          <w:lang w:val="es-CO"/>
+        </w:rPr>
+        <w:t>Structs</w:t>
+      </w:r>
+      <w:r>
+        <w:rPr>
+          <w:lang w:val="es-CO"/>
+        </w:rPr>
+        <w:t xml:space="preserve"> </w:t>
+      </w:r>
+    </w:p>
+    <w:p>
+      <w:pPr>
+        <w:rPr>
+          <w:lang w:val="es-CO"/>
+        </w:rPr>
+      </w:pPr>
+      <w:r>
+        <w:rPr>
+          <w:highlight w:val="darkYellow"/>
+          <w:lang w:val="es-CO"/>
+        </w:rPr>
+        <w:t>Arreglos</w:t>
+      </w:r>
+    </w:p>
+    <w:p>
+      <w:pPr>
+        <w:rPr>
+          <w:color w:val="66CCFF"/>
+          <w:lang w:val="es-CO"/>
+        </w:rPr>
+      </w:pPr>
+      <w:r>
+        <w:rPr>
+          <w:color w:val="66CCFF"/>
+          <w:lang w:val="es-CO"/>
+        </w:rPr>
+        <w:t>Funciones</w:t>
+      </w:r>
+    </w:p>
+    <w:p>
+      <w:pPr>
+        <w:rPr>
+          <w:color w:val="ED7D31" w:themeColor="accent2"/>
+          <w:lang w:val="es-CO"/>
+        </w:rPr>
+      </w:pPr>
+      <w:r>
+        <w:rPr>
+          <w:color w:val="ED7D31" w:themeColor="accent2"/>
+          <w:lang w:val="es-CO"/>
+        </w:rPr>
+        <w:t>Procedimientos</w:t>
+      </w:r>
+    </w:p>
+    <w:p>
+      <w:pPr>
+        <w:rPr>
+          <w:lang w:val="es-CO"/>
+        </w:rPr>
+      </w:pPr>
+      <w:r>
+        <w:rPr>
+          <w:highlight w:val="darkCyan"/>
+          <w:lang w:val="es-CO"/>
+        </w:rPr>
+        <w:t>Archivos</w:t>
+      </w:r>
+    </w:p>
+    <w:p>
+      <w:pPr>
+        <w:rPr>
+          <w:lang w:val="es-CO"/>
+        </w:rPr>
+      </w:pPr>
+      <w:r>
+        <w:rPr>
+          <w:highlight w:val="darkMagenta"/>
+          <w:lang w:val="es-CO"/>
+        </w:rPr>
+        <w:t>Matrices</w:t>
+      </w:r>
+    </w:p>
     <w:p>
       <w:pPr>
         <w:rPr>
@@ -295,7 +782,7 @@
       </w:pPr>
     </w:pPrDefault>
   </w:docDefaults>
-  <w:latentStyles w:defLockedState="0" w:defUIPriority="99" w:defSemiHidden="0" w:defUnhideWhenUsed="0" w:defQFormat="0" w:count="377">
+  <w:latentStyles w:defLockedState="0" w:defUIPriority="99" w:defSemiHidden="0" w:defUnhideWhenUsed="0" w:defQFormat="0" w:count="376">
     <w:lsdException w:name="Normal" w:uiPriority="0" w:qFormat="1"/>
     <w:lsdException w:name="heading 1" w:uiPriority="9" w:qFormat="1"/>
     <w:lsdException w:name="heading 2" w:semiHidden="1" w:uiPriority="9" w:unhideWhenUsed="1" w:qFormat="1"/>
@@ -401,6 +888,7 @@
     <w:lsdException w:name="HTML Sample" w:semiHidden="1" w:unhideWhenUsed="1"/>
     <w:lsdException w:name="HTML Typewriter" w:semiHidden="1" w:unhideWhenUsed="1"/>
     <w:lsdException w:name="HTML Variable" w:semiHidden="1" w:unhideWhenUsed="1"/>
+    <w:lsdException w:name="Normal Table" w:semiHidden="1" w:unhideWhenUsed="1"/>
     <w:lsdException w:name="annotation subject" w:semiHidden="1" w:unhideWhenUsed="1"/>
     <w:lsdException w:name="No List" w:semiHidden="1" w:unhideWhenUsed="1"/>
     <w:lsdException w:name="Outline List 1" w:semiHidden="1" w:unhideWhenUsed="1"/>
@@ -447,8 +935,10 @@
     <w:lsdException w:name="Table Subtle 2" w:semiHidden="1" w:unhideWhenUsed="1"/>
     <w:lsdException w:name="Table Web 1" w:semiHidden="1" w:unhideWhenUsed="1"/>
     <w:lsdException w:name="Table Web 2" w:semiHidden="1" w:unhideWhenUsed="1"/>
+    <w:lsdException w:name="Table Web 3" w:semiHidden="1" w:unhideWhenUsed="1"/>
     <w:lsdException w:name="Balloon Text" w:semiHidden="1" w:unhideWhenUsed="1"/>
     <w:lsdException w:name="Table Grid" w:uiPriority="39"/>
+    <w:lsdException w:name="Table Theme" w:semiHidden="1" w:unhideWhenUsed="1"/>
     <w:lsdException w:name="Placeholder Text" w:semiHidden="1"/>
     <w:lsdException w:name="No Spacing" w:uiPriority="1" w:qFormat="1"/>
     <w:lsdException w:name="Light Shading" w:uiPriority="60"/>
@@ -669,7 +1159,6 @@
     <w:lsdException w:name="Hashtag" w:semiHidden="1" w:unhideWhenUsed="1"/>
     <w:lsdException w:name="Unresolved Mention" w:semiHidden="1" w:unhideWhenUsed="1"/>
     <w:lsdException w:name="Smart Link" w:semiHidden="1" w:unhideWhenUsed="1"/>
-    <w:lsdException w:name="Smart Link Error" w:semiHidden="1" w:unhideWhenUsed="1"/>
   </w:latentStyles>
   <w:style w:type="paragraph" w:default="1" w:styleId="Normal">
     <w:name w:val="Normal"/>
@@ -678,13 +1167,13 @@
       <w:lang w:val="en-US"/>
     </w:rPr>
   </w:style>
-  <w:style w:type="character" w:default="1" w:styleId="DefaultParagraphFont">
+  <w:style w:type="character" w:default="1" w:styleId="Fuentedeprrafopredeter">
     <w:name w:val="Default Paragraph Font"/>
     <w:uiPriority w:val="1"/>
     <w:semiHidden/>
     <w:unhideWhenUsed/>
   </w:style>
-  <w:style w:type="table" w:default="1" w:styleId="TableNormal">
+  <w:style w:type="table" w:default="1" w:styleId="Tablanormal">
     <w:name w:val="Normal Table"/>
     <w:uiPriority w:val="99"/>
     <w:semiHidden/>
@@ -699,13 +1188,13 @@
       </w:tblCellMar>
     </w:tblPr>
   </w:style>
-  <w:style w:type="numbering" w:default="1" w:styleId="NoList">
+  <w:style w:type="numbering" w:default="1" w:styleId="Sinlista">
     <w:name w:val="No List"/>
     <w:uiPriority w:val="99"/>
     <w:semiHidden/>
     <w:unhideWhenUsed/>
   </w:style>
-  <w:style w:type="paragraph" w:styleId="ListParagraph">
+  <w:style w:type="paragraph" w:styleId="Prrafodelista">
     <w:name w:val="List Paragraph"/>
     <w:basedOn w:val="Normal"/>
     <w:uiPriority w:val="34"/>

</xml_diff>

<commit_message>
MOD: feedback cuento luego de que fueran marcados los conceptos
</commit_message>
<xml_diff>
--- a/Cuento el oso y la lagartija.docx
+++ b/Cuento el oso y la lagartija.docx
@@ -53,7 +53,29 @@
           <w:highlight w:val="red"/>
           <w:lang w:val="es-CO"/>
         </w:rPr>
-        <w:t>color verde que cuando el sol le daba en la piel apuntaba un color verde reluciente</w:t>
+        <w:t xml:space="preserve">color verde que </w:t>
+      </w:r>
+      <w:commentRangeStart w:id="0"/>
+      <w:r>
+        <w:rPr>
+          <w:highlight w:val="red"/>
+          <w:lang w:val="es-CO"/>
+        </w:rPr>
+        <w:t>cuando</w:t>
+      </w:r>
+      <w:commentRangeEnd w:id="0"/>
+      <w:r>
+        <w:rPr>
+          <w:rStyle w:val="CommentReference"/>
+        </w:rPr>
+        <w:commentReference w:id="0"/>
+      </w:r>
+      <w:r>
+        <w:rPr>
+          <w:highlight w:val="red"/>
+          <w:lang w:val="es-CO"/>
+        </w:rPr>
+        <w:t xml:space="preserve"> el sol le daba en la piel apuntaba un color verde reluciente</w:t>
       </w:r>
       <w:r>
         <w:rPr>
@@ -73,7 +95,21 @@
         <w:rPr>
           <w:lang w:val="es-CO"/>
         </w:rPr>
-        <w:t xml:space="preserve"> lo amenizo de quitarle el lugar donde él vivía, el cual era un hueco en la mitad del árbol más viejo del bosque.</w:t>
+        <w:t xml:space="preserve"> lo </w:t>
+      </w:r>
+      <w:bookmarkStart w:id="1" w:name="_GoBack"/>
+      <w:r>
+        <w:rPr>
+          <w:lang w:val="es-CO"/>
+        </w:rPr>
+        <w:t xml:space="preserve">amenizo </w:t>
+      </w:r>
+      <w:bookmarkEnd w:id="1"/>
+      <w:r>
+        <w:rPr>
+          <w:lang w:val="es-CO"/>
+        </w:rPr>
+        <w:t>de quitarle el lugar donde él vivía, el cual era un hueco en la mitad del árbol más viejo del bosque.</w:t>
       </w:r>
     </w:p>
     <w:p>
@@ -162,7 +198,29 @@
           <w:highlight w:val="darkMagenta"/>
           <w:lang w:val="es-CO"/>
         </w:rPr>
-        <w:t>árbol con un balde muy grande es decir adentro del balde cabían 30 vasos de agua</w:t>
+        <w:t xml:space="preserve">árbol </w:t>
+      </w:r>
+      <w:commentRangeStart w:id="2"/>
+      <w:r>
+        <w:rPr>
+          <w:highlight w:val="darkMagenta"/>
+          <w:lang w:val="es-CO"/>
+        </w:rPr>
+        <w:t>con</w:t>
+      </w:r>
+      <w:commentRangeEnd w:id="2"/>
+      <w:r>
+        <w:rPr>
+          <w:rStyle w:val="CommentReference"/>
+        </w:rPr>
+        <w:commentReference w:id="2"/>
+      </w:r>
+      <w:r>
+        <w:rPr>
+          <w:highlight w:val="darkMagenta"/>
+          <w:lang w:val="es-CO"/>
+        </w:rPr>
+        <w:t xml:space="preserve"> un balde muy grande es decir adentro del balde cabían 30 vasos de agua</w:t>
       </w:r>
       <w:r>
         <w:rPr>
@@ -181,7 +239,14 @@
         <w:rPr>
           <w:lang w:val="es-CO"/>
         </w:rPr>
-        <w:t xml:space="preserve"> en el cual justifica </w:t>
+        <w:t xml:space="preserve"> en el cual </w:t>
+      </w:r>
+      <w:commentRangeStart w:id="3"/>
+      <w:r>
+        <w:rPr>
+          <w:lang w:val="es-CO"/>
+        </w:rPr>
+        <w:t xml:space="preserve">justifica </w:t>
       </w:r>
       <w:r>
         <w:rPr>
@@ -190,6 +255,13 @@
         </w:rPr>
         <w:t>con diferentes valores y palabras, el por qué se merecía esa casa más que boli.</w:t>
       </w:r>
+      <w:commentRangeEnd w:id="3"/>
+      <w:r>
+        <w:rPr>
+          <w:rStyle w:val="CommentReference"/>
+        </w:rPr>
+        <w:commentReference w:id="3"/>
+      </w:r>
     </w:p>
     <w:p>
       <w:pPr>
@@ -214,7 +286,14 @@
         <w:rPr>
           <w:lang w:val="es-CO"/>
         </w:rPr>
-        <w:t xml:space="preserve"> y se lo deja debajo de puerta al oso y le pega una nota en la puerta del </w:t>
+        <w:t xml:space="preserve"> y se lo deja debajo de puerta al oso y le pega una nota en la puerta </w:t>
+      </w:r>
+      <w:commentRangeStart w:id="4"/>
+      <w:r>
+        <w:rPr>
+          <w:lang w:val="es-CO"/>
+        </w:rPr>
+        <w:t xml:space="preserve">del </w:t>
       </w:r>
       <w:r>
         <w:rPr>
@@ -235,6 +314,13 @@
           <w:lang w:val="es-CO"/>
         </w:rPr>
         <w:t>y a la lagartija también le llego el archivo, pero se lo entregó personalmente.</w:t>
+      </w:r>
+      <w:commentRangeEnd w:id="4"/>
+      <w:r>
+        <w:rPr>
+          <w:rStyle w:val="CommentReference"/>
+        </w:rPr>
+        <w:commentReference w:id="4"/>
       </w:r>
     </w:p>
     <w:p>
@@ -313,7 +399,7 @@
           <w:lang w:val="es-CO"/>
         </w:rPr>
       </w:pPr>
-      <w:bookmarkStart w:id="0" w:name="_Hlk38363394"/>
+      <w:bookmarkStart w:id="5" w:name="_Hlk38363394"/>
       <w:r>
         <w:rPr>
           <w:highlight w:val="yellow"/>
@@ -407,7 +493,7 @@
         </w:rPr>
       </w:pPr>
     </w:p>
-    <w:bookmarkEnd w:id="0"/>
+    <w:bookmarkEnd w:id="5"/>
     <w:p>
       <w:pPr>
         <w:rPr>
@@ -616,12 +702,20 @@
           <w:lang w:val="es-CO"/>
         </w:rPr>
       </w:pPr>
+      <w:commentRangeStart w:id="6"/>
       <w:r>
         <w:rPr>
           <w:color w:val="ED7D31" w:themeColor="accent2"/>
           <w:lang w:val="es-CO"/>
         </w:rPr>
         <w:t>Procedimientos</w:t>
+      </w:r>
+      <w:commentRangeEnd w:id="6"/>
+      <w:r>
+        <w:rPr>
+          <w:rStyle w:val="CommentReference"/>
+        </w:rPr>
+        <w:commentReference w:id="6"/>
       </w:r>
     </w:p>
     <w:p>
@@ -667,6 +761,363 @@
     </w:sectPr>
   </w:body>
 </w:document>
+</file>
+
+<file path=word/comments.xml><?xml version="1.0" encoding="utf-8"?>
+<w:comments xmlns:wpc="http://schemas.microsoft.com/office/word/2010/wordprocessingCanvas" xmlns:cx="http://schemas.microsoft.com/office/drawing/2014/chartex" xmlns:cx1="http://schemas.microsoft.com/office/drawing/2015/9/8/chartex" xmlns:cx2="http://schemas.microsoft.com/office/drawing/2015/10/21/chartex" xmlns:cx3="http://schemas.microsoft.com/office/drawing/2016/5/9/chartex" xmlns:cx4="http://schemas.microsoft.com/office/drawing/2016/5/10/chartex" xmlns:cx5="http://schemas.microsoft.com/office/drawing/2016/5/11/chartex" xmlns:cx6="http://schemas.microsoft.com/office/drawing/2016/5/12/chartex" xmlns:cx7="http://schemas.microsoft.com/office/drawing/2016/5/13/chartex" xmlns:cx8="http://schemas.microsoft.com/office/drawing/2016/5/14/chartex" xmlns:mc="http://schemas.openxmlformats.org/markup-compatibility/2006" xmlns:aink="http://schemas.microsoft.com/office/drawing/2016/ink" xmlns:am3d="http://schemas.microsoft.com/office/drawing/2017/model3d" xmlns:o="urn:schemas-microsoft-com:office:office" xmlns:r="http://schemas.openxmlformats.org/officeDocument/2006/relationships" xmlns:m="http://schemas.openxmlformats.org/officeDocument/2006/math" xmlns:v="urn:schemas-microsoft-com:vml" xmlns:wp14="http://schemas.microsoft.com/office/word/2010/wordprocessingDrawing" xmlns:wp="http://schemas.openxmlformats.org/drawingml/2006/wordprocessingDrawing" xmlns:w10="urn:schemas-microsoft-com:office:word" xmlns:w="http://schemas.openxmlformats.org/wordprocessingml/2006/main" xmlns:w14="http://schemas.microsoft.com/office/word/2010/wordml" xmlns:w15="http://schemas.microsoft.com/office/word/2012/wordml" xmlns:w16cid="http://schemas.microsoft.com/office/word/2016/wordml/cid" xmlns:w16se="http://schemas.microsoft.com/office/word/2015/wordml/symex" xmlns:wpg="http://schemas.microsoft.com/office/word/2010/wordprocessingGroup" xmlns:wpi="http://schemas.microsoft.com/office/word/2010/wordprocessingInk" xmlns:wne="http://schemas.microsoft.com/office/word/2006/wordml" xmlns:wps="http://schemas.microsoft.com/office/word/2010/wordprocessingShape" mc:Ignorable="w14 w15 w16se w16cid wp14">
+  <w:comment w:id="0" w:author="Luisa Fernanda Rincon Perez" w:date="2020-04-26T16:21:00Z" w:initials="LFRP">
+    <w:p>
+      <w:pPr>
+        <w:pStyle w:val="CommentText"/>
+      </w:pPr>
+      <w:r>
+        <w:rPr>
+          <w:rStyle w:val="CommentReference"/>
+        </w:rPr>
+        <w:annotationRef/>
+      </w:r>
+      <w:proofErr w:type="spellStart"/>
+      <w:r>
+        <w:t>Ete</w:t>
+      </w:r>
+      <w:proofErr w:type="spellEnd"/>
+      <w:r>
+        <w:t xml:space="preserve"> </w:t>
+      </w:r>
+      <w:proofErr w:type="spellStart"/>
+      <w:r>
+        <w:t>concepto</w:t>
+      </w:r>
+      <w:proofErr w:type="spellEnd"/>
+      <w:r>
+        <w:t xml:space="preserve"> de </w:t>
+      </w:r>
+      <w:proofErr w:type="spellStart"/>
+      <w:r>
+        <w:t>apuntadores</w:t>
+      </w:r>
+      <w:proofErr w:type="spellEnd"/>
+      <w:r>
+        <w:t xml:space="preserve"> no me </w:t>
+      </w:r>
+      <w:proofErr w:type="spellStart"/>
+      <w:r>
+        <w:t>parece</w:t>
+      </w:r>
+      <w:proofErr w:type="spellEnd"/>
+      <w:r>
+        <w:t xml:space="preserve"> que </w:t>
+      </w:r>
+      <w:proofErr w:type="spellStart"/>
+      <w:r>
+        <w:t>este</w:t>
+      </w:r>
+      <w:proofErr w:type="spellEnd"/>
+      <w:r>
+        <w:t xml:space="preserve"> bn </w:t>
+      </w:r>
+      <w:proofErr w:type="spellStart"/>
+      <w:r>
+        <w:t>usado</w:t>
+      </w:r>
+      <w:proofErr w:type="spellEnd"/>
+      <w:r>
+        <w:t xml:space="preserve">. Es </w:t>
+      </w:r>
+      <w:proofErr w:type="spellStart"/>
+      <w:r>
+        <w:t>más</w:t>
+      </w:r>
+      <w:proofErr w:type="spellEnd"/>
+      <w:r>
+        <w:t xml:space="preserve"> bn que lo </w:t>
+      </w:r>
+      <w:proofErr w:type="spellStart"/>
+      <w:r>
+        <w:t>lleve</w:t>
+      </w:r>
+      <w:proofErr w:type="spellEnd"/>
+      <w:r>
+        <w:t xml:space="preserve"> </w:t>
+      </w:r>
+      <w:proofErr w:type="gramStart"/>
+      <w:r>
+        <w:t>a</w:t>
+      </w:r>
+      <w:proofErr w:type="gramEnd"/>
+      <w:r>
+        <w:t xml:space="preserve"> </w:t>
+      </w:r>
+      <w:proofErr w:type="spellStart"/>
+      <w:r>
+        <w:t>alguna</w:t>
+      </w:r>
+      <w:proofErr w:type="spellEnd"/>
+      <w:r>
+        <w:t xml:space="preserve"> </w:t>
+      </w:r>
+      <w:proofErr w:type="spellStart"/>
+      <w:r>
+        <w:t>parte</w:t>
+      </w:r>
+      <w:proofErr w:type="spellEnd"/>
+      <w:r>
+        <w:t xml:space="preserve"> o </w:t>
+      </w:r>
+      <w:proofErr w:type="spellStart"/>
+      <w:r>
+        <w:t>algo</w:t>
+      </w:r>
+      <w:proofErr w:type="spellEnd"/>
+      <w:r>
+        <w:t xml:space="preserve"> </w:t>
+      </w:r>
+      <w:proofErr w:type="spellStart"/>
+      <w:r>
+        <w:t>así</w:t>
+      </w:r>
+      <w:proofErr w:type="spellEnd"/>
+      <w:r>
+        <w:t xml:space="preserve"> </w:t>
+      </w:r>
+      <w:proofErr w:type="spellStart"/>
+      <w:r>
+        <w:t>pq</w:t>
+      </w:r>
+      <w:proofErr w:type="spellEnd"/>
+      <w:r>
+        <w:t xml:space="preserve"> un </w:t>
+      </w:r>
+      <w:proofErr w:type="spellStart"/>
+      <w:r>
+        <w:t>apuntador</w:t>
+      </w:r>
+      <w:proofErr w:type="spellEnd"/>
+      <w:r>
+        <w:t xml:space="preserve"> </w:t>
+      </w:r>
+      <w:proofErr w:type="spellStart"/>
+      <w:r>
+        <w:t>en</w:t>
+      </w:r>
+      <w:proofErr w:type="spellEnd"/>
+      <w:r>
+        <w:t xml:space="preserve"> </w:t>
+      </w:r>
+      <w:proofErr w:type="spellStart"/>
+      <w:r>
+        <w:t>últimas</w:t>
+      </w:r>
+      <w:proofErr w:type="spellEnd"/>
+      <w:r>
+        <w:t xml:space="preserve"> es una </w:t>
+      </w:r>
+      <w:proofErr w:type="spellStart"/>
+      <w:r>
+        <w:t>dirección</w:t>
+      </w:r>
+      <w:proofErr w:type="spellEnd"/>
+    </w:p>
+  </w:comment>
+  <w:comment w:id="2" w:author="Luisa Fernanda Rincon Perez" w:date="2020-04-26T16:17:00Z" w:initials="LFRP">
+    <w:p>
+      <w:pPr>
+        <w:pStyle w:val="CommentText"/>
+      </w:pPr>
+      <w:r>
+        <w:rPr>
+          <w:rStyle w:val="CommentReference"/>
+        </w:rPr>
+        <w:annotationRef/>
+      </w:r>
+      <w:r>
+        <w:t xml:space="preserve">Me </w:t>
+      </w:r>
+      <w:proofErr w:type="spellStart"/>
+      <w:r>
+        <w:t>parecd</w:t>
+      </w:r>
+      <w:proofErr w:type="spellEnd"/>
+      <w:r>
+        <w:t xml:space="preserve"> </w:t>
+      </w:r>
+      <w:proofErr w:type="spellStart"/>
+      <w:r>
+        <w:t>qu</w:t>
+      </w:r>
+      <w:proofErr w:type="spellEnd"/>
+      <w:r>
+        <w:t xml:space="preserve"> es mas bn </w:t>
+      </w:r>
+      <w:proofErr w:type="spellStart"/>
+      <w:r>
+        <w:t>arreglos</w:t>
+      </w:r>
+      <w:proofErr w:type="spellEnd"/>
+      <w:r>
+        <w:t xml:space="preserve"> que matrices</w:t>
+      </w:r>
+    </w:p>
+  </w:comment>
+  <w:comment w:id="3" w:author="Luisa Fernanda Rincon Perez" w:date="2020-04-26T16:18:00Z" w:initials="LFRP">
+    <w:p>
+      <w:pPr>
+        <w:pStyle w:val="CommentText"/>
+      </w:pPr>
+      <w:r>
+        <w:rPr>
+          <w:rStyle w:val="CommentReference"/>
+        </w:rPr>
+        <w:annotationRef/>
+      </w:r>
+      <w:r>
+        <w:t xml:space="preserve">Este no es </w:t>
+      </w:r>
+      <w:proofErr w:type="spellStart"/>
+      <w:r>
+        <w:t>muy</w:t>
+      </w:r>
+      <w:proofErr w:type="spellEnd"/>
+      <w:r>
+        <w:t xml:space="preserve"> claro para que </w:t>
+      </w:r>
+      <w:proofErr w:type="spellStart"/>
+      <w:r>
+        <w:t>sea</w:t>
+      </w:r>
+      <w:proofErr w:type="spellEnd"/>
+      <w:r>
+        <w:t xml:space="preserve"> un struct</w:t>
+      </w:r>
+    </w:p>
+  </w:comment>
+  <w:comment w:id="4" w:author="Luisa Fernanda Rincon Perez" w:date="2020-04-26T16:19:00Z" w:initials="LFRP">
+    <w:p>
+      <w:pPr>
+        <w:pStyle w:val="CommentText"/>
+      </w:pPr>
+      <w:r>
+        <w:rPr>
+          <w:rStyle w:val="CommentReference"/>
+        </w:rPr>
+        <w:annotationRef/>
+      </w:r>
+      <w:r>
+        <w:t xml:space="preserve">Tal </w:t>
+      </w:r>
+      <w:proofErr w:type="spellStart"/>
+      <w:r>
+        <w:t>vez</w:t>
+      </w:r>
+      <w:proofErr w:type="spellEnd"/>
+      <w:r>
+        <w:t xml:space="preserve"> </w:t>
+      </w:r>
+      <w:proofErr w:type="spellStart"/>
+      <w:r>
+        <w:t>aqui</w:t>
+      </w:r>
+      <w:proofErr w:type="spellEnd"/>
+      <w:r>
+        <w:t xml:space="preserve"> </w:t>
+      </w:r>
+      <w:proofErr w:type="spellStart"/>
+      <w:r>
+        <w:t>como</w:t>
+      </w:r>
+      <w:proofErr w:type="spellEnd"/>
+      <w:r>
+        <w:t xml:space="preserve"> la </w:t>
+      </w:r>
+      <w:proofErr w:type="spellStart"/>
+      <w:r>
+        <w:t>redacción</w:t>
+      </w:r>
+      <w:proofErr w:type="spellEnd"/>
+      <w:r>
+        <w:t xml:space="preserve"> no </w:t>
+      </w:r>
+      <w:proofErr w:type="spellStart"/>
+      <w:r>
+        <w:t>esta</w:t>
+      </w:r>
+      <w:proofErr w:type="spellEnd"/>
+      <w:r>
+        <w:t xml:space="preserve"> bn por </w:t>
+      </w:r>
+      <w:proofErr w:type="spellStart"/>
+      <w:r>
+        <w:t>eso</w:t>
+      </w:r>
+      <w:proofErr w:type="spellEnd"/>
+      <w:r>
+        <w:t xml:space="preserve"> es </w:t>
+      </w:r>
+      <w:proofErr w:type="spellStart"/>
+      <w:r>
+        <w:t>dificil</w:t>
+      </w:r>
+      <w:proofErr w:type="spellEnd"/>
+      <w:r>
+        <w:t xml:space="preserve"> </w:t>
+      </w:r>
+      <w:proofErr w:type="spellStart"/>
+      <w:r>
+        <w:t>entender</w:t>
+      </w:r>
+      <w:proofErr w:type="spellEnd"/>
+      <w:r>
+        <w:t xml:space="preserve"> los </w:t>
+      </w:r>
+      <w:proofErr w:type="spellStart"/>
+      <w:r>
+        <w:t>conceptos</w:t>
+      </w:r>
+      <w:proofErr w:type="spellEnd"/>
+    </w:p>
+  </w:comment>
+  <w:comment w:id="6" w:author="Luisa Fernanda Rincon Perez" w:date="2020-04-26T16:20:00Z" w:initials="LFRP">
+    <w:p>
+      <w:pPr>
+        <w:pStyle w:val="CommentText"/>
+      </w:pPr>
+      <w:r>
+        <w:rPr>
+          <w:rStyle w:val="CommentReference"/>
+        </w:rPr>
+        <w:annotationRef/>
+      </w:r>
+      <w:r>
+        <w:t xml:space="preserve">No vi los </w:t>
+      </w:r>
+      <w:proofErr w:type="spellStart"/>
+      <w:r>
+        <w:t>procedimentos</w:t>
+      </w:r>
+      <w:proofErr w:type="spellEnd"/>
+    </w:p>
+  </w:comment>
+</w:comments>
+</file>
+
+<file path=word/commentsExtended.xml><?xml version="1.0" encoding="utf-8"?>
+<w15:commentsEx xmlns:wpc="http://schemas.microsoft.com/office/word/2010/wordprocessingCanvas" xmlns:cx="http://schemas.microsoft.com/office/drawing/2014/chartex" xmlns:cx1="http://schemas.microsoft.com/office/drawing/2015/9/8/chartex" xmlns:cx2="http://schemas.microsoft.com/office/drawing/2015/10/21/chartex" xmlns:cx3="http://schemas.microsoft.com/office/drawing/2016/5/9/chartex" xmlns:cx4="http://schemas.microsoft.com/office/drawing/2016/5/10/chartex" xmlns:cx5="http://schemas.microsoft.com/office/drawing/2016/5/11/chartex" xmlns:cx6="http://schemas.microsoft.com/office/drawing/2016/5/12/chartex" xmlns:cx7="http://schemas.microsoft.com/office/drawing/2016/5/13/chartex" xmlns:cx8="http://schemas.microsoft.com/office/drawing/2016/5/14/chartex" xmlns:mc="http://schemas.openxmlformats.org/markup-compatibility/2006" xmlns:aink="http://schemas.microsoft.com/office/drawing/2016/ink" xmlns:am3d="http://schemas.microsoft.com/office/drawing/2017/model3d" xmlns:o="urn:schemas-microsoft-com:office:office" xmlns:r="http://schemas.openxmlformats.org/officeDocument/2006/relationships" xmlns:m="http://schemas.openxmlformats.org/officeDocument/2006/math" xmlns:v="urn:schemas-microsoft-com:vml" xmlns:wp14="http://schemas.microsoft.com/office/word/2010/wordprocessingDrawing" xmlns:wp="http://schemas.openxmlformats.org/drawingml/2006/wordprocessingDrawing" xmlns:w10="urn:schemas-microsoft-com:office:word" xmlns:w="http://schemas.openxmlformats.org/wordprocessingml/2006/main" xmlns:w14="http://schemas.microsoft.com/office/word/2010/wordml" xmlns:w15="http://schemas.microsoft.com/office/word/2012/wordml" xmlns:w16cid="http://schemas.microsoft.com/office/word/2016/wordml/cid" xmlns:w16se="http://schemas.microsoft.com/office/word/2015/wordml/symex" xmlns:wpg="http://schemas.microsoft.com/office/word/2010/wordprocessingGroup" xmlns:wpi="http://schemas.microsoft.com/office/word/2010/wordprocessingInk" xmlns:wne="http://schemas.microsoft.com/office/word/2006/wordml" xmlns:wps="http://schemas.microsoft.com/office/word/2010/wordprocessingShape" mc:Ignorable="w14 w15 w16se w16cid wp14">
+  <w15:commentEx w15:paraId="6E7E590B" w15:done="0"/>
+  <w15:commentEx w15:paraId="1E324C53" w15:done="0"/>
+  <w15:commentEx w15:paraId="0FDA7B20" w15:done="0"/>
+  <w15:commentEx w15:paraId="4B9E15EC" w15:done="0"/>
+  <w15:commentEx w15:paraId="54AE5A73" w15:done="0"/>
+</w15:commentsEx>
+</file>
+
+<file path=word/commentsIds.xml><?xml version="1.0" encoding="utf-8"?>
+<w16cid:commentsIds xmlns:wpc="http://schemas.microsoft.com/office/word/2010/wordprocessingCanvas" xmlns:cx="http://schemas.microsoft.com/office/drawing/2014/chartex" xmlns:cx1="http://schemas.microsoft.com/office/drawing/2015/9/8/chartex" xmlns:cx2="http://schemas.microsoft.com/office/drawing/2015/10/21/chartex" xmlns:cx3="http://schemas.microsoft.com/office/drawing/2016/5/9/chartex" xmlns:cx4="http://schemas.microsoft.com/office/drawing/2016/5/10/chartex" xmlns:cx5="http://schemas.microsoft.com/office/drawing/2016/5/11/chartex" xmlns:cx6="http://schemas.microsoft.com/office/drawing/2016/5/12/chartex" xmlns:cx7="http://schemas.microsoft.com/office/drawing/2016/5/13/chartex" xmlns:cx8="http://schemas.microsoft.com/office/drawing/2016/5/14/chartex" xmlns:mc="http://schemas.openxmlformats.org/markup-compatibility/2006" xmlns:aink="http://schemas.microsoft.com/office/drawing/2016/ink" xmlns:am3d="http://schemas.microsoft.com/office/drawing/2017/model3d" xmlns:o="urn:schemas-microsoft-com:office:office" xmlns:r="http://schemas.openxmlformats.org/officeDocument/2006/relationships" xmlns:m="http://schemas.openxmlformats.org/officeDocument/2006/math" xmlns:v="urn:schemas-microsoft-com:vml" xmlns:wp14="http://schemas.microsoft.com/office/word/2010/wordprocessingDrawing" xmlns:wp="http://schemas.openxmlformats.org/drawingml/2006/wordprocessingDrawing" xmlns:w10="urn:schemas-microsoft-com:office:word" xmlns:w="http://schemas.openxmlformats.org/wordprocessingml/2006/main" xmlns:w14="http://schemas.microsoft.com/office/word/2010/wordml" xmlns:w15="http://schemas.microsoft.com/office/word/2012/wordml" xmlns:w16cid="http://schemas.microsoft.com/office/word/2016/wordml/cid" xmlns:w16se="http://schemas.microsoft.com/office/word/2015/wordml/symex" xmlns:wpg="http://schemas.microsoft.com/office/word/2010/wordprocessingGroup" xmlns:wpi="http://schemas.microsoft.com/office/word/2010/wordprocessingInk" xmlns:wne="http://schemas.microsoft.com/office/word/2006/wordml" xmlns:wps="http://schemas.microsoft.com/office/word/2010/wordprocessingShape" mc:Ignorable="w14 w15 w16se w16cid wp14">
+  <w16cid:commentId w16cid:paraId="6E7E590B" w16cid:durableId="22503379"/>
+  <w16cid:commentId w16cid:paraId="1E324C53" w16cid:durableId="225032B6"/>
+  <w16cid:commentId w16cid:paraId="0FDA7B20" w16cid:durableId="225032D4"/>
+  <w16cid:commentId w16cid:paraId="4B9E15EC" w16cid:durableId="22503307"/>
+  <w16cid:commentId w16cid:paraId="54AE5A73" w16cid:durableId="22503346"/>
+</w16cid:commentsIds>
 </file>
 
 <file path=word/numbering.xml><?xml version="1.0" encoding="utf-8"?>
@@ -763,6 +1214,14 @@
     <w:abstractNumId w:val="0"/>
   </w:num>
 </w:numbering>
+</file>
+
+<file path=word/people.xml><?xml version="1.0" encoding="utf-8"?>
+<w15:people xmlns:wpc="http://schemas.microsoft.com/office/word/2010/wordprocessingCanvas" xmlns:cx="http://schemas.microsoft.com/office/drawing/2014/chartex" xmlns:cx1="http://schemas.microsoft.com/office/drawing/2015/9/8/chartex" xmlns:cx2="http://schemas.microsoft.com/office/drawing/2015/10/21/chartex" xmlns:cx3="http://schemas.microsoft.com/office/drawing/2016/5/9/chartex" xmlns:cx4="http://schemas.microsoft.com/office/drawing/2016/5/10/chartex" xmlns:cx5="http://schemas.microsoft.com/office/drawing/2016/5/11/chartex" xmlns:cx6="http://schemas.microsoft.com/office/drawing/2016/5/12/chartex" xmlns:cx7="http://schemas.microsoft.com/office/drawing/2016/5/13/chartex" xmlns:cx8="http://schemas.microsoft.com/office/drawing/2016/5/14/chartex" xmlns:mc="http://schemas.openxmlformats.org/markup-compatibility/2006" xmlns:aink="http://schemas.microsoft.com/office/drawing/2016/ink" xmlns:am3d="http://schemas.microsoft.com/office/drawing/2017/model3d" xmlns:o="urn:schemas-microsoft-com:office:office" xmlns:r="http://schemas.openxmlformats.org/officeDocument/2006/relationships" xmlns:m="http://schemas.openxmlformats.org/officeDocument/2006/math" xmlns:v="urn:schemas-microsoft-com:vml" xmlns:wp14="http://schemas.microsoft.com/office/word/2010/wordprocessingDrawing" xmlns:wp="http://schemas.openxmlformats.org/drawingml/2006/wordprocessingDrawing" xmlns:w10="urn:schemas-microsoft-com:office:word" xmlns:w="http://schemas.openxmlformats.org/wordprocessingml/2006/main" xmlns:w14="http://schemas.microsoft.com/office/word/2010/wordml" xmlns:w15="http://schemas.microsoft.com/office/word/2012/wordml" xmlns:w16cid="http://schemas.microsoft.com/office/word/2016/wordml/cid" xmlns:w16se="http://schemas.microsoft.com/office/word/2015/wordml/symex" xmlns:wpg="http://schemas.microsoft.com/office/word/2010/wordprocessingGroup" xmlns:wpi="http://schemas.microsoft.com/office/word/2010/wordprocessingInk" xmlns:wne="http://schemas.microsoft.com/office/word/2006/wordml" xmlns:wps="http://schemas.microsoft.com/office/word/2010/wordprocessingShape" mc:Ignorable="w14 w15 w16se w16cid wp14">
+  <w15:person w15:author="Luisa Fernanda Rincon Perez">
+    <w15:presenceInfo w15:providerId="Windows Live" w15:userId="7dc172afbf132cef"/>
+  </w15:person>
+</w15:people>
 </file>
 
 <file path=word/styles.xml><?xml version="1.0" encoding="utf-8"?>
@@ -782,7 +1241,7 @@
       </w:pPr>
     </w:pPrDefault>
   </w:docDefaults>
-  <w:latentStyles w:defLockedState="0" w:defUIPriority="99" w:defSemiHidden="0" w:defUnhideWhenUsed="0" w:defQFormat="0" w:count="376">
+  <w:latentStyles w:defLockedState="0" w:defUIPriority="99" w:defSemiHidden="0" w:defUnhideWhenUsed="0" w:defQFormat="0" w:count="377">
     <w:lsdException w:name="Normal" w:uiPriority="0" w:qFormat="1"/>
     <w:lsdException w:name="heading 1" w:uiPriority="9" w:qFormat="1"/>
     <w:lsdException w:name="heading 2" w:semiHidden="1" w:uiPriority="9" w:unhideWhenUsed="1" w:qFormat="1"/>
@@ -888,7 +1347,6 @@
     <w:lsdException w:name="HTML Sample" w:semiHidden="1" w:unhideWhenUsed="1"/>
     <w:lsdException w:name="HTML Typewriter" w:semiHidden="1" w:unhideWhenUsed="1"/>
     <w:lsdException w:name="HTML Variable" w:semiHidden="1" w:unhideWhenUsed="1"/>
-    <w:lsdException w:name="Normal Table" w:semiHidden="1" w:unhideWhenUsed="1"/>
     <w:lsdException w:name="annotation subject" w:semiHidden="1" w:unhideWhenUsed="1"/>
     <w:lsdException w:name="No List" w:semiHidden="1" w:unhideWhenUsed="1"/>
     <w:lsdException w:name="Outline List 1" w:semiHidden="1" w:unhideWhenUsed="1"/>
@@ -935,10 +1393,8 @@
     <w:lsdException w:name="Table Subtle 2" w:semiHidden="1" w:unhideWhenUsed="1"/>
     <w:lsdException w:name="Table Web 1" w:semiHidden="1" w:unhideWhenUsed="1"/>
     <w:lsdException w:name="Table Web 2" w:semiHidden="1" w:unhideWhenUsed="1"/>
-    <w:lsdException w:name="Table Web 3" w:semiHidden="1" w:unhideWhenUsed="1"/>
     <w:lsdException w:name="Balloon Text" w:semiHidden="1" w:unhideWhenUsed="1"/>
     <w:lsdException w:name="Table Grid" w:uiPriority="39"/>
-    <w:lsdException w:name="Table Theme" w:semiHidden="1" w:unhideWhenUsed="1"/>
     <w:lsdException w:name="Placeholder Text" w:semiHidden="1"/>
     <w:lsdException w:name="No Spacing" w:uiPriority="1" w:qFormat="1"/>
     <w:lsdException w:name="Light Shading" w:uiPriority="60"/>
@@ -1159,6 +1615,7 @@
     <w:lsdException w:name="Hashtag" w:semiHidden="1" w:unhideWhenUsed="1"/>
     <w:lsdException w:name="Unresolved Mention" w:semiHidden="1" w:unhideWhenUsed="1"/>
     <w:lsdException w:name="Smart Link" w:semiHidden="1" w:unhideWhenUsed="1"/>
+    <w:lsdException w:name="Smart Link Error" w:semiHidden="1" w:unhideWhenUsed="1"/>
   </w:latentStyles>
   <w:style w:type="paragraph" w:default="1" w:styleId="Normal">
     <w:name w:val="Normal"/>
@@ -1167,13 +1624,13 @@
       <w:lang w:val="en-US"/>
     </w:rPr>
   </w:style>
-  <w:style w:type="character" w:default="1" w:styleId="Fuentedeprrafopredeter">
+  <w:style w:type="character" w:default="1" w:styleId="DefaultParagraphFont">
     <w:name w:val="Default Paragraph Font"/>
     <w:uiPriority w:val="1"/>
     <w:semiHidden/>
     <w:unhideWhenUsed/>
   </w:style>
-  <w:style w:type="table" w:default="1" w:styleId="Tablanormal">
+  <w:style w:type="table" w:default="1" w:styleId="TableNormal">
     <w:name w:val="Normal Table"/>
     <w:uiPriority w:val="99"/>
     <w:semiHidden/>
@@ -1188,13 +1645,13 @@
       </w:tblCellMar>
     </w:tblPr>
   </w:style>
-  <w:style w:type="numbering" w:default="1" w:styleId="Sinlista">
+  <w:style w:type="numbering" w:default="1" w:styleId="NoList">
     <w:name w:val="No List"/>
     <w:uiPriority w:val="99"/>
     <w:semiHidden/>
     <w:unhideWhenUsed/>
   </w:style>
-  <w:style w:type="paragraph" w:styleId="Prrafodelista">
+  <w:style w:type="paragraph" w:styleId="ListParagraph">
     <w:name w:val="List Paragraph"/>
     <w:basedOn w:val="Normal"/>
     <w:uiPriority w:val="34"/>
@@ -1206,6 +1663,107 @@
     </w:pPr>
     <w:rPr>
       <w:lang w:val="es-CO"/>
+    </w:rPr>
+  </w:style>
+  <w:style w:type="character" w:styleId="CommentReference">
+    <w:name w:val="annotation reference"/>
+    <w:basedOn w:val="DefaultParagraphFont"/>
+    <w:uiPriority w:val="99"/>
+    <w:semiHidden/>
+    <w:unhideWhenUsed/>
+    <w:rsid w:val="0011565F"/>
+    <w:rPr>
+      <w:sz w:val="16"/>
+      <w:szCs w:val="16"/>
+    </w:rPr>
+  </w:style>
+  <w:style w:type="paragraph" w:styleId="CommentText">
+    <w:name w:val="annotation text"/>
+    <w:basedOn w:val="Normal"/>
+    <w:link w:val="CommentTextChar"/>
+    <w:uiPriority w:val="99"/>
+    <w:semiHidden/>
+    <w:unhideWhenUsed/>
+    <w:rsid w:val="0011565F"/>
+    <w:pPr>
+      <w:spacing w:line="240" w:lineRule="auto"/>
+    </w:pPr>
+    <w:rPr>
+      <w:sz w:val="20"/>
+      <w:szCs w:val="20"/>
+    </w:rPr>
+  </w:style>
+  <w:style w:type="character" w:customStyle="1" w:styleId="CommentTextChar">
+    <w:name w:val="Comment Text Char"/>
+    <w:basedOn w:val="DefaultParagraphFont"/>
+    <w:link w:val="CommentText"/>
+    <w:uiPriority w:val="99"/>
+    <w:semiHidden/>
+    <w:rsid w:val="0011565F"/>
+    <w:rPr>
+      <w:sz w:val="20"/>
+      <w:szCs w:val="20"/>
+      <w:lang w:val="en-US"/>
+    </w:rPr>
+  </w:style>
+  <w:style w:type="paragraph" w:styleId="CommentSubject">
+    <w:name w:val="annotation subject"/>
+    <w:basedOn w:val="CommentText"/>
+    <w:next w:val="CommentText"/>
+    <w:link w:val="CommentSubjectChar"/>
+    <w:uiPriority w:val="99"/>
+    <w:semiHidden/>
+    <w:unhideWhenUsed/>
+    <w:rsid w:val="0011565F"/>
+    <w:rPr>
+      <w:b/>
+      <w:bCs/>
+    </w:rPr>
+  </w:style>
+  <w:style w:type="character" w:customStyle="1" w:styleId="CommentSubjectChar">
+    <w:name w:val="Comment Subject Char"/>
+    <w:basedOn w:val="CommentTextChar"/>
+    <w:link w:val="CommentSubject"/>
+    <w:uiPriority w:val="99"/>
+    <w:semiHidden/>
+    <w:rsid w:val="0011565F"/>
+    <w:rPr>
+      <w:b/>
+      <w:bCs/>
+      <w:sz w:val="20"/>
+      <w:szCs w:val="20"/>
+      <w:lang w:val="en-US"/>
+    </w:rPr>
+  </w:style>
+  <w:style w:type="paragraph" w:styleId="BalloonText">
+    <w:name w:val="Balloon Text"/>
+    <w:basedOn w:val="Normal"/>
+    <w:link w:val="BalloonTextChar"/>
+    <w:uiPriority w:val="99"/>
+    <w:semiHidden/>
+    <w:unhideWhenUsed/>
+    <w:rsid w:val="0011565F"/>
+    <w:pPr>
+      <w:spacing w:after="0" w:line="240" w:lineRule="auto"/>
+    </w:pPr>
+    <w:rPr>
+      <w:rFonts w:ascii="Segoe UI" w:hAnsi="Segoe UI" w:cs="Segoe UI"/>
+      <w:sz w:val="18"/>
+      <w:szCs w:val="18"/>
+    </w:rPr>
+  </w:style>
+  <w:style w:type="character" w:customStyle="1" w:styleId="BalloonTextChar">
+    <w:name w:val="Balloon Text Char"/>
+    <w:basedOn w:val="DefaultParagraphFont"/>
+    <w:link w:val="BalloonText"/>
+    <w:uiPriority w:val="99"/>
+    <w:semiHidden/>
+    <w:rsid w:val="0011565F"/>
+    <w:rPr>
+      <w:rFonts w:ascii="Segoe UI" w:hAnsi="Segoe UI" w:cs="Segoe UI"/>
+      <w:sz w:val="18"/>
+      <w:szCs w:val="18"/>
+      <w:lang w:val="en-US"/>
     </w:rPr>
   </w:style>
 </w:styles>

</xml_diff>